<commit_message>
Work On Revamping The Project Plan
Big Progress on rewriting the project plan
</commit_message>
<xml_diff>
--- a/docs/Project Plan/Scrap REVAMP Project Management Plan.docx
+++ b/docs/Project Plan/Scrap REVAMP Project Management Plan.docx
@@ -253,12 +253,14 @@
         </w:rPr>
         <w:t xml:space="preserve"> </w:t>
       </w:r>
+      <w:proofErr w:type="spellStart"/>
       <w:r>
         <w:rPr>
           <w:sz w:val="28"/>
         </w:rPr>
         <w:t>Guayrin</w:t>
       </w:r>
+      <w:proofErr w:type="spellEnd"/>
     </w:p>
     <w:p>
       <w:pPr>
@@ -295,11 +297,19 @@
         </w:rPr>
         <w:t xml:space="preserve"> </w:t>
       </w:r>
+      <w:proofErr w:type="spellStart"/>
       <w:r>
         <w:rPr>
           <w:sz w:val="28"/>
         </w:rPr>
-        <w:t>Figaroa,</w:t>
+        <w:t>Figaroa</w:t>
+      </w:r>
+      <w:proofErr w:type="spellEnd"/>
+      <w:r>
+        <w:rPr>
+          <w:sz w:val="28"/>
+        </w:rPr>
+        <w:t>,</w:t>
       </w:r>
       <w:r>
         <w:rPr>
@@ -308,12 +318,14 @@
         </w:rPr>
         <w:t xml:space="preserve"> </w:t>
       </w:r>
+      <w:proofErr w:type="spellStart"/>
       <w:r>
         <w:rPr>
           <w:sz w:val="28"/>
         </w:rPr>
         <w:t>Xuemei</w:t>
       </w:r>
+      <w:proofErr w:type="spellEnd"/>
       <w:r>
         <w:rPr>
           <w:spacing w:val="-4"/>
@@ -354,12 +366,26 @@
         <w:rPr>
           <w:sz w:val="28"/>
         </w:rPr>
-        <w:t xml:space="preserve">(roup </w:t>
-      </w:r>
+        <w:t>(</w:t>
+      </w:r>
+      <w:proofErr w:type="spellStart"/>
       <w:r>
         <w:rPr>
           <w:sz w:val="28"/>
         </w:rPr>
+        <w:t>roup</w:t>
+      </w:r>
+      <w:proofErr w:type="spellEnd"/>
+      <w:r>
+        <w:rPr>
+          <w:sz w:val="28"/>
+        </w:rPr>
+        <w:t xml:space="preserve"> </w:t>
+      </w:r>
+      <w:r>
+        <w:rPr>
+          <w:sz w:val="28"/>
+        </w:rPr>
         <w:t>#</w:t>
       </w:r>
       <w:r>
@@ -400,9 +426,19 @@
         </w:rPr>
         <w:t xml:space="preserve"> </w:t>
       </w:r>
-      <w:r>
-        <w:t>Farros Ramzy</w:t>
-      </w:r>
+      <w:proofErr w:type="spellStart"/>
+      <w:r>
+        <w:t>Farros</w:t>
+      </w:r>
+      <w:proofErr w:type="spellEnd"/>
+      <w:r>
+        <w:t xml:space="preserve"> </w:t>
+      </w:r>
+      <w:proofErr w:type="spellStart"/>
+      <w:r>
+        <w:t>Ramzy</w:t>
+      </w:r>
+      <w:proofErr w:type="spellEnd"/>
       <w:r>
         <w:rPr>
           <w:spacing w:val="1"/>
@@ -418,9 +454,11 @@
         </w:rPr>
         <w:t xml:space="preserve"> </w:t>
       </w:r>
+      <w:proofErr w:type="spellStart"/>
       <w:r>
         <w:t>Verkooijen</w:t>
       </w:r>
+      <w:proofErr w:type="spellEnd"/>
     </w:p>
     <w:bookmarkEnd w:id="0"/>
     <w:p>
@@ -531,7 +569,6 @@
           <w:docPartUnique/>
         </w:docPartObj>
       </w:sdtPr>
-      <w:sdtEndPr/>
       <w:sdtContent>
         <w:p>
           <w:pPr>
@@ -4794,103 +4831,46 @@
     </w:p>
     <w:p>
       <w:pPr>
+        <w:pStyle w:val="Heading2"/>
+        <w:tabs>
+          <w:tab w:val="left" w:pos="812"/>
+          <w:tab w:val="left" w:pos="814"/>
+        </w:tabs>
+        <w:spacing w:before="77"/>
+        <w:ind w:firstLine="0"/>
+      </w:pPr>
+    </w:p>
+    <w:p>
+      <w:pPr>
         <w:pStyle w:val="BodyText"/>
-        <w:spacing w:before="224"/>
-        <w:ind w:left="813"/>
-      </w:pPr>
-      <w:r>
-        <w:t>How</w:t>
-      </w:r>
-      <w:r>
-        <w:rPr>
-          <w:spacing w:val="-3"/>
-        </w:rPr>
-        <w:t xml:space="preserve"> </w:t>
-      </w:r>
-      <w:r>
-        <w:t>to</w:t>
-      </w:r>
+        <w:spacing w:before="90"/>
+        <w:ind w:left="110"/>
+      </w:pPr>
+      <w:bookmarkStart w:id="7" w:name="_Hlk97819899"/>
       <w:r>
         <w:rPr>
           <w:spacing w:val="-1"/>
-        </w:rPr>
-        <w:t xml:space="preserve"> </w:t>
-      </w:r>
-      <w:r>
-        <w:t>make</w:t>
-      </w:r>
-      <w:r>
-        <w:rPr>
-          <w:spacing w:val="-1"/>
-        </w:rPr>
-        <w:t xml:space="preserve"> </w:t>
-      </w:r>
-      <w:r>
-        <w:t>the</w:t>
-      </w:r>
-      <w:r>
-        <w:rPr>
-          <w:spacing w:val="-1"/>
-        </w:rPr>
-        <w:t xml:space="preserve"> </w:t>
-      </w:r>
-      <w:r>
-        <w:t>smart</w:t>
-      </w:r>
-      <w:r>
-        <w:rPr>
-          <w:spacing w:val="-3"/>
-        </w:rPr>
-        <w:t xml:space="preserve"> </w:t>
-      </w:r>
-      <w:r>
-        <w:t>home</w:t>
-      </w:r>
-      <w:r>
-        <w:rPr>
-          <w:spacing w:val="-1"/>
-        </w:rPr>
-        <w:t xml:space="preserve"> </w:t>
-      </w:r>
-      <w:r>
-        <w:t>indoor</w:t>
-      </w:r>
-      <w:r>
-        <w:rPr>
-          <w:spacing w:val="-1"/>
-        </w:rPr>
-        <w:t xml:space="preserve"> </w:t>
-      </w:r>
-      <w:r>
-        <w:t>climate</w:t>
-      </w:r>
-      <w:r>
-        <w:rPr>
-          <w:spacing w:val="-2"/>
-        </w:rPr>
-        <w:t xml:space="preserve"> </w:t>
-      </w:r>
-      <w:r>
-        <w:t>control</w:t>
-      </w:r>
-      <w:r>
-        <w:rPr>
-          <w:spacing w:val="-2"/>
-        </w:rPr>
-        <w:t xml:space="preserve"> </w:t>
-      </w:r>
-      <w:r>
-        <w:t>system</w:t>
-      </w:r>
-      <w:r>
-        <w:rPr>
-          <w:spacing w:val="-2"/>
-        </w:rPr>
-        <w:t xml:space="preserve"> </w:t>
-      </w:r>
-      <w:r>
-        <w:t>reliable?</w:t>
-      </w:r>
+          <w:u w:val="single"/>
+        </w:rPr>
+        <w:t>Main:</w:t>
+      </w:r>
+    </w:p>
+    <w:p>
+      <w:pPr>
+        <w:pStyle w:val="BodyText"/>
+        <w:spacing w:before="90"/>
+        <w:ind w:left="720" w:firstLine="5"/>
+      </w:pPr>
+      <w:bookmarkStart w:id="8" w:name="_Hlk97820146"/>
+      <w:r>
+        <w:t xml:space="preserve">How can modern advancements in technology such as new types of sensors and creative thinking can contribute to improving the control of the indoor </w:t>
+      </w:r>
+      <w:proofErr w:type="gramStart"/>
+      <w:r>
+        <w:t>climate  ?</w:t>
+      </w:r>
+      <w:bookmarkEnd w:id="8"/>
+      <w:proofErr w:type="gramEnd"/>
     </w:p>
     <w:p>
       <w:pPr>
@@ -4932,7 +4912,7 @@
     <w:p>
       <w:pPr>
         <w:pStyle w:val="BodyText"/>
-        <w:spacing w:before="5"/>
+        <w:spacing w:before="224"/>
         <w:rPr>
           <w:sz w:val="30"/>
         </w:rPr>
@@ -4957,6 +4937,7 @@
           <w:sz w:val="24"/>
         </w:rPr>
       </w:pPr>
+      <w:bookmarkStart w:id="9" w:name="_Hlk97820247"/>
       <w:r>
         <w:rPr>
           <w:sz w:val="24"/>
@@ -5325,11 +5306,14 @@
     <w:p>
       <w:pPr>
         <w:pStyle w:val="BodyText"/>
+        <w:numPr>
+          <w:ilvl w:val="0"/>
+          <w:numId w:val="3"/>
+        </w:numPr>
         <w:spacing w:line="268" w:lineRule="exact"/>
-        <w:ind w:left="110"/>
-      </w:pPr>
-      <w:r>
-        <w:t>5.</w:t>
+      </w:pPr>
+      <w:r>
+        <w:t>How</w:t>
       </w:r>
       <w:r>
         <w:rPr>
@@ -5338,7 +5322,16 @@
         <w:t xml:space="preserve"> </w:t>
       </w:r>
       <w:r>
-        <w:t>How</w:t>
+        <w:t>frequently</w:t>
+      </w:r>
+      <w:r>
+        <w:rPr>
+          <w:spacing w:val="-1"/>
+        </w:rPr>
+        <w:t xml:space="preserve"> </w:t>
+      </w:r>
+      <w:r>
+        <w:t>should</w:t>
       </w:r>
       <w:r>
         <w:rPr>
@@ -5347,7 +5340,16 @@
         <w:t xml:space="preserve"> </w:t>
       </w:r>
       <w:r>
-        <w:t>frequently</w:t>
+        <w:t>the</w:t>
+      </w:r>
+      <w:r>
+        <w:rPr>
+          <w:spacing w:val="-2"/>
+        </w:rPr>
+        <w:t xml:space="preserve"> </w:t>
+      </w:r>
+      <w:r>
+        <w:t>communication</w:t>
       </w:r>
       <w:r>
         <w:rPr>
@@ -5356,7 +5358,7 @@
         <w:t xml:space="preserve"> </w:t>
       </w:r>
       <w:r>
-        <w:t>should</w:t>
+        <w:t>protocol</w:t>
       </w:r>
       <w:r>
         <w:rPr>
@@ -5365,16 +5367,7 @@
         <w:t xml:space="preserve"> </w:t>
       </w:r>
       <w:r>
-        <w:t>the</w:t>
-      </w:r>
-      <w:r>
-        <w:rPr>
-          <w:spacing w:val="-2"/>
-        </w:rPr>
-        <w:t xml:space="preserve"> </w:t>
-      </w:r>
-      <w:r>
-        <w:t>communication</w:t>
+        <w:t>receive</w:t>
       </w:r>
       <w:r>
         <w:rPr>
@@ -5383,29 +5376,16 @@
         <w:t xml:space="preserve"> </w:t>
       </w:r>
       <w:r>
-        <w:t>protocol</w:t>
-      </w:r>
-      <w:r>
-        <w:rPr>
-          <w:spacing w:val="-2"/>
-        </w:rPr>
-        <w:t xml:space="preserve"> </w:t>
-      </w:r>
-      <w:r>
-        <w:t>receive</w:t>
-      </w:r>
-      <w:r>
-        <w:rPr>
-          <w:spacing w:val="-1"/>
-        </w:rPr>
-        <w:t xml:space="preserve"> </w:t>
-      </w:r>
-      <w:r>
         <w:t>data?</w:t>
       </w:r>
     </w:p>
     <w:p>
       <w:pPr>
+        <w:pStyle w:val="BodyText"/>
+        <w:numPr>
+          <w:ilvl w:val="0"/>
+          <w:numId w:val="3"/>
+        </w:numPr>
         <w:spacing w:line="268" w:lineRule="exact"/>
         <w:sectPr>
           <w:type w:val="continuous"/>
@@ -5417,7 +5397,107 @@
           </w:cols>
         </w:sectPr>
       </w:pPr>
-    </w:p>
+      <w:r>
+        <w:t>How</w:t>
+      </w:r>
+      <w:r>
+        <w:rPr>
+          <w:spacing w:val="-3"/>
+        </w:rPr>
+        <w:t xml:space="preserve"> </w:t>
+      </w:r>
+      <w:r>
+        <w:t>to</w:t>
+      </w:r>
+      <w:r>
+        <w:rPr>
+          <w:spacing w:val="-1"/>
+        </w:rPr>
+        <w:t xml:space="preserve"> </w:t>
+      </w:r>
+      <w:r>
+        <w:t>make</w:t>
+      </w:r>
+      <w:r>
+        <w:rPr>
+          <w:spacing w:val="-1"/>
+        </w:rPr>
+        <w:t xml:space="preserve"> </w:t>
+      </w:r>
+      <w:r>
+        <w:t>the</w:t>
+      </w:r>
+      <w:r>
+        <w:rPr>
+          <w:spacing w:val="-1"/>
+        </w:rPr>
+        <w:t xml:space="preserve"> </w:t>
+      </w:r>
+      <w:r>
+        <w:t>smart</w:t>
+      </w:r>
+      <w:r>
+        <w:rPr>
+          <w:spacing w:val="-3"/>
+        </w:rPr>
+        <w:t xml:space="preserve"> </w:t>
+      </w:r>
+      <w:r>
+        <w:t>home</w:t>
+      </w:r>
+      <w:r>
+        <w:rPr>
+          <w:spacing w:val="-1"/>
+        </w:rPr>
+        <w:t xml:space="preserve"> </w:t>
+      </w:r>
+      <w:r>
+        <w:t>indoor</w:t>
+      </w:r>
+      <w:r>
+        <w:rPr>
+          <w:spacing w:val="-1"/>
+        </w:rPr>
+        <w:t xml:space="preserve"> </w:t>
+      </w:r>
+      <w:r>
+        <w:t>climate</w:t>
+      </w:r>
+      <w:r>
+        <w:rPr>
+          <w:spacing w:val="-2"/>
+        </w:rPr>
+        <w:t xml:space="preserve"> </w:t>
+      </w:r>
+      <w:r>
+        <w:t>control</w:t>
+      </w:r>
+      <w:r>
+        <w:rPr>
+          <w:spacing w:val="-2"/>
+        </w:rPr>
+        <w:t xml:space="preserve"> </w:t>
+      </w:r>
+      <w:r>
+        <w:t>system</w:t>
+      </w:r>
+      <w:r>
+        <w:rPr>
+          <w:spacing w:val="-2"/>
+        </w:rPr>
+        <w:t xml:space="preserve"> </w:t>
+      </w:r>
+      <w:proofErr w:type="gramStart"/>
+      <w:r>
+        <w:t>reliable</w:t>
+      </w:r>
+      <w:r>
+        <w:t xml:space="preserve"> ?</w:t>
+      </w:r>
+      <w:proofErr w:type="gramEnd"/>
+    </w:p>
+    <w:bookmarkEnd w:id="7"/>
+    <w:bookmarkEnd w:id="9"/>
     <w:p>
       <w:pPr>
         <w:pStyle w:val="BodyText"/>
@@ -5439,7 +5519,7 @@
         </w:tabs>
         <w:spacing w:before="250"/>
       </w:pPr>
-      <w:bookmarkStart w:id="7" w:name="_Toc97559716"/>
+      <w:bookmarkStart w:id="10" w:name="_Toc97559716"/>
       <w:r>
         <w:t>End</w:t>
       </w:r>
@@ -5470,7 +5550,7 @@
       <w:r>
         <w:t>deliverables</w:t>
       </w:r>
-      <w:bookmarkEnd w:id="7"/>
+      <w:bookmarkEnd w:id="10"/>
     </w:p>
     <w:p>
       <w:pPr>
@@ -5631,7 +5711,7 @@
           <w:tab w:val="left" w:pos="814"/>
         </w:tabs>
       </w:pPr>
-      <w:bookmarkStart w:id="8" w:name="_Toc97559717"/>
+      <w:bookmarkStart w:id="11" w:name="_Toc97559717"/>
       <w:r>
         <w:lastRenderedPageBreak/>
         <w:t>Project</w:t>
@@ -5642,10 +5722,12 @@
         </w:rPr>
         <w:t xml:space="preserve"> </w:t>
       </w:r>
+      <w:proofErr w:type="spellStart"/>
       <w:r>
         <w:t>Organisation</w:t>
       </w:r>
-      <w:bookmarkEnd w:id="8"/>
+      <w:bookmarkEnd w:id="11"/>
+      <w:proofErr w:type="spellEnd"/>
     </w:p>
     <w:p>
       <w:pPr>
@@ -5669,7 +5751,7 @@
           <w:tab w:val="left" w:pos="884"/>
         </w:tabs>
       </w:pPr>
-      <w:bookmarkStart w:id="9" w:name="_Toc97559718"/>
+      <w:bookmarkStart w:id="12" w:name="_Toc97559718"/>
       <w:r>
         <w:t>Stakeholders</w:t>
       </w:r>
@@ -5718,7 +5800,7 @@
       <w:r>
         <w:t>responsibilities</w:t>
       </w:r>
-      <w:bookmarkEnd w:id="9"/>
+      <w:bookmarkEnd w:id="12"/>
     </w:p>
     <w:p>
       <w:pPr>
@@ -6400,6 +6482,7 @@
               </w:rPr>
               <w:t xml:space="preserve"> </w:t>
             </w:r>
+            <w:proofErr w:type="spellStart"/>
             <w:r>
               <w:rPr>
                 <w:i/>
@@ -6407,6 +6490,7 @@
               </w:rPr>
               <w:t>Guayrin</w:t>
             </w:r>
+            <w:proofErr w:type="spellEnd"/>
           </w:p>
         </w:tc>
         <w:tc>
@@ -6437,6 +6521,7 @@
               </w:rPr>
               <w:t xml:space="preserve"> </w:t>
             </w:r>
+            <w:proofErr w:type="spellStart"/>
             <w:r>
               <w:rPr>
                 <w:i/>
@@ -6444,6 +6529,7 @@
               </w:rPr>
               <w:t>Guaryin</w:t>
             </w:r>
+            <w:proofErr w:type="spellEnd"/>
           </w:p>
         </w:tc>
         <w:tc>
@@ -7307,13 +7393,31 @@
                 <w:sz w:val="24"/>
               </w:rPr>
             </w:pPr>
-            <w:r>
-              <w:rPr>
-                <w:i/>
-                <w:sz w:val="24"/>
-              </w:rPr>
-              <w:t>Farros Ramzy</w:t>
-            </w:r>
+            <w:proofErr w:type="spellStart"/>
+            <w:r>
+              <w:rPr>
+                <w:i/>
+                <w:sz w:val="24"/>
+              </w:rPr>
+              <w:t>Farros</w:t>
+            </w:r>
+            <w:proofErr w:type="spellEnd"/>
+            <w:r>
+              <w:rPr>
+                <w:i/>
+                <w:sz w:val="24"/>
+              </w:rPr>
+              <w:t xml:space="preserve"> </w:t>
+            </w:r>
+            <w:proofErr w:type="spellStart"/>
+            <w:r>
+              <w:rPr>
+                <w:i/>
+                <w:sz w:val="24"/>
+              </w:rPr>
+              <w:t>Ramzy</w:t>
+            </w:r>
+            <w:proofErr w:type="spellEnd"/>
           </w:p>
         </w:tc>
         <w:tc>
@@ -7334,8 +7438,17 @@
                 <w:i/>
                 <w:sz w:val="24"/>
               </w:rPr>
-              <w:t>F. Ramzy</w:t>
-            </w:r>
+              <w:t xml:space="preserve">F. </w:t>
+            </w:r>
+            <w:proofErr w:type="spellStart"/>
+            <w:r>
+              <w:rPr>
+                <w:i/>
+                <w:sz w:val="24"/>
+              </w:rPr>
+              <w:t>Ramzy</w:t>
+            </w:r>
+            <w:proofErr w:type="spellEnd"/>
           </w:p>
         </w:tc>
         <w:tc>
@@ -7795,6 +7908,7 @@
               </w:rPr>
               <w:t xml:space="preserve"> </w:t>
             </w:r>
+            <w:proofErr w:type="spellStart"/>
             <w:r>
               <w:rPr>
                 <w:i/>
@@ -7802,6 +7916,7 @@
               </w:rPr>
               <w:t>Verkooijen</w:t>
             </w:r>
+            <w:proofErr w:type="spellEnd"/>
           </w:p>
         </w:tc>
         <w:tc>
@@ -7832,6 +7947,7 @@
               </w:rPr>
               <w:t xml:space="preserve"> </w:t>
             </w:r>
+            <w:proofErr w:type="spellStart"/>
             <w:r>
               <w:rPr>
                 <w:i/>
@@ -7839,6 +7955,7 @@
               </w:rPr>
               <w:t>Verkooijen</w:t>
             </w:r>
+            <w:proofErr w:type="spellEnd"/>
           </w:p>
         </w:tc>
         <w:tc>
@@ -8018,11 +8135,11 @@
         </w:tabs>
         <w:spacing w:before="247"/>
       </w:pPr>
-      <w:bookmarkStart w:id="10" w:name="_Toc97559719"/>
+      <w:bookmarkStart w:id="13" w:name="_Toc97559719"/>
       <w:r>
         <w:t>Communication</w:t>
       </w:r>
-      <w:bookmarkEnd w:id="10"/>
+      <w:bookmarkEnd w:id="13"/>
     </w:p>
     <w:p>
       <w:pPr>
@@ -8126,9 +8243,11 @@
           <w:b w:val="0"/>
         </w:rPr>
       </w:pPr>
+      <w:proofErr w:type="spellStart"/>
       <w:r>
         <w:t>Atendees</w:t>
       </w:r>
+      <w:proofErr w:type="spellEnd"/>
       <w:r>
         <w:rPr>
           <w:b w:val="0"/>
@@ -8234,9 +8353,11 @@
           <w:b w:val="0"/>
         </w:rPr>
       </w:pPr>
+      <w:proofErr w:type="spellStart"/>
       <w:r>
         <w:t>Atendees</w:t>
       </w:r>
+      <w:proofErr w:type="spellEnd"/>
       <w:r>
         <w:rPr>
           <w:b w:val="0"/>
@@ -8632,9 +8753,11 @@
           <w:b w:val="0"/>
         </w:rPr>
       </w:pPr>
+      <w:proofErr w:type="spellStart"/>
       <w:r>
         <w:t>Atendees</w:t>
       </w:r>
+      <w:proofErr w:type="spellEnd"/>
       <w:r>
         <w:rPr>
           <w:b w:val="0"/>
@@ -8703,7 +8826,7 @@
           <w:tab w:val="left" w:pos="814"/>
         </w:tabs>
       </w:pPr>
-      <w:bookmarkStart w:id="11" w:name="_Toc97559720"/>
+      <w:bookmarkStart w:id="14" w:name="_Toc97559720"/>
       <w:r>
         <w:lastRenderedPageBreak/>
         <w:t>Activities</w:t>
@@ -8735,7 +8858,7 @@
       <w:r>
         <w:t>plan</w:t>
       </w:r>
-      <w:bookmarkEnd w:id="11"/>
+      <w:bookmarkEnd w:id="14"/>
     </w:p>
     <w:p>
       <w:pPr>
@@ -8760,7 +8883,7 @@
         </w:tabs>
         <w:ind w:left="813" w:hanging="704"/>
       </w:pPr>
-      <w:bookmarkStart w:id="12" w:name="_Toc97559721"/>
+      <w:bookmarkStart w:id="15" w:name="_Toc97559721"/>
       <w:r>
         <w:t>Phase</w:t>
       </w:r>
@@ -8791,7 +8914,7 @@
       <w:r>
         <w:t>project</w:t>
       </w:r>
-      <w:bookmarkEnd w:id="12"/>
+      <w:bookmarkEnd w:id="15"/>
     </w:p>
     <w:p>
       <w:pPr>
@@ -8892,11 +9015,11 @@
         </w:tabs>
         <w:ind w:left="813" w:hanging="704"/>
       </w:pPr>
-      <w:bookmarkStart w:id="13" w:name="_Toc97559722"/>
+      <w:bookmarkStart w:id="16" w:name="_Toc97559722"/>
       <w:r>
         <w:t>Milestones</w:t>
       </w:r>
-      <w:bookmarkEnd w:id="13"/>
+      <w:bookmarkEnd w:id="16"/>
     </w:p>
     <w:p>
       <w:pPr>
@@ -8979,7 +9102,7 @@
           <w:tab w:val="left" w:pos="814"/>
         </w:tabs>
       </w:pPr>
-      <w:bookmarkStart w:id="14" w:name="_Toc97559723"/>
+      <w:bookmarkStart w:id="17" w:name="_Toc97559723"/>
       <w:r>
         <w:lastRenderedPageBreak/>
         <w:t>Risk</w:t>
@@ -8993,7 +9116,7 @@
       <w:r>
         <w:t>management</w:t>
       </w:r>
-      <w:bookmarkEnd w:id="14"/>
+      <w:bookmarkEnd w:id="17"/>
     </w:p>
     <w:p>
       <w:pPr>
@@ -10776,11 +10899,11 @@
           <w:numId w:val="2"/>
         </w:numPr>
       </w:pPr>
-      <w:bookmarkStart w:id="15" w:name="_Toc97559724"/>
+      <w:bookmarkStart w:id="18" w:name="_Toc97559724"/>
       <w:r>
         <w:t>Configuration Management</w:t>
       </w:r>
-      <w:bookmarkEnd w:id="15"/>
+      <w:bookmarkEnd w:id="18"/>
     </w:p>
     <w:p>
       <w:pPr>
@@ -10797,7 +10920,7 @@
           <w:szCs w:val="24"/>
         </w:rPr>
       </w:pPr>
-      <w:bookmarkStart w:id="16" w:name="_Toc97559725"/>
+      <w:bookmarkStart w:id="19" w:name="_Toc97559725"/>
       <w:r>
         <w:rPr>
           <w:color w:val="000000" w:themeColor="text1"/>
@@ -10806,7 +10929,7 @@
         </w:rPr>
         <w:t>Task Management Strategy</w:t>
       </w:r>
-      <w:bookmarkEnd w:id="16"/>
+      <w:bookmarkEnd w:id="19"/>
     </w:p>
     <w:p>
       <w:pPr>
@@ -10820,7 +10943,21 @@
         <w:rPr>
           <w:color w:val="000000" w:themeColor="text1"/>
         </w:rPr>
-        <w:t xml:space="preserve">In this part, the team will split the features into some smaller tasks to work on. And each task should be splitted equally on their quantities, difficulties, and milestones. The team will use a scrum board to manage this task management per each </w:t>
+        <w:t xml:space="preserve">In this part, the team will split the features into some smaller tasks to work on. And each task should be </w:t>
+      </w:r>
+      <w:proofErr w:type="spellStart"/>
+      <w:r>
+        <w:rPr>
+          <w:color w:val="000000" w:themeColor="text1"/>
+        </w:rPr>
+        <w:t>splitted</w:t>
+      </w:r>
+      <w:proofErr w:type="spellEnd"/>
+      <w:r>
+        <w:rPr>
+          <w:color w:val="000000" w:themeColor="text1"/>
+        </w:rPr>
+        <w:t xml:space="preserve"> equally on their quantities, difficulties, and milestones. The team will use a scrum board to manage this task management per each </w:t>
       </w:r>
       <w:proofErr w:type="gramStart"/>
       <w:r>
@@ -10925,7 +11062,21 @@
         <w:rPr>
           <w:color w:val="000000" w:themeColor="text1"/>
         </w:rPr>
-        <w:t xml:space="preserve"> the available tasks will be displayed. These are the free tasks that can be picked up by a team member to work on. In “Active”, the board will display every task that is currently being done. There is a developer working on each of their tasks labeled in this category. And if a task has been finished, that task can be just placed in the "Closed” </w:t>
+        <w:t xml:space="preserve"> the available tasks will be displayed. These are the free tasks that can be picked up by a team member to work on. In “Active”, the board will display every task that is currently being done. There is a developer working on each of their tasks </w:t>
+      </w:r>
+      <w:proofErr w:type="spellStart"/>
+      <w:r>
+        <w:rPr>
+          <w:color w:val="000000" w:themeColor="text1"/>
+        </w:rPr>
+        <w:t>labeled</w:t>
+      </w:r>
+      <w:proofErr w:type="spellEnd"/>
+      <w:r>
+        <w:rPr>
+          <w:color w:val="000000" w:themeColor="text1"/>
+        </w:rPr>
+        <w:t xml:space="preserve"> in this category. And if a task has been finished, that task can be just placed in the "Closed” </w:t>
       </w:r>
       <w:proofErr w:type="gramStart"/>
       <w:r>
@@ -11024,7 +11175,21 @@
         <w:rPr>
           <w:color w:val="000000" w:themeColor="text1"/>
         </w:rPr>
-        <w:t xml:space="preserve">There are two types of branches that the team will use. One of them is the dev branch (&lt;task_name&gt;_dev) where each member </w:t>
+        <w:t>There are two types of branches that the team will use. One of them is the dev branch (&lt;</w:t>
+      </w:r>
+      <w:proofErr w:type="spellStart"/>
+      <w:r>
+        <w:rPr>
+          <w:color w:val="000000" w:themeColor="text1"/>
+        </w:rPr>
+        <w:t>task_name</w:t>
+      </w:r>
+      <w:proofErr w:type="spellEnd"/>
+      <w:r>
+        <w:rPr>
+          <w:color w:val="000000" w:themeColor="text1"/>
+        </w:rPr>
+        <w:t xml:space="preserve">&gt;_dev) where each member </w:t>
       </w:r>
       <w:proofErr w:type="gramStart"/>
       <w:r>
@@ -11038,7 +11203,21 @@
         <w:rPr>
           <w:color w:val="000000" w:themeColor="text1"/>
         </w:rPr>
-        <w:t xml:space="preserve"> their own tasks for their product features, and the other one is the master branch (&lt;project_name&gt;_master) where the team member should not touch until every smaller tasks on the active category finished and merged with each other.</w:t>
+        <w:t xml:space="preserve"> their own tasks for their product features, and the other one is the master branch (&lt;</w:t>
+      </w:r>
+      <w:proofErr w:type="spellStart"/>
+      <w:r>
+        <w:rPr>
+          <w:color w:val="000000" w:themeColor="text1"/>
+        </w:rPr>
+        <w:t>project_name</w:t>
+      </w:r>
+      <w:proofErr w:type="spellEnd"/>
+      <w:r>
+        <w:rPr>
+          <w:color w:val="000000" w:themeColor="text1"/>
+        </w:rPr>
+        <w:t>&gt;_master) where the team member should not touch until every smaller tasks on the active category finished and merged with each other.</w:t>
       </w:r>
     </w:p>
     <w:p>
@@ -11052,7 +11231,7 @@
           <w:szCs w:val="24"/>
         </w:rPr>
       </w:pPr>
-      <w:bookmarkStart w:id="17" w:name="_Toc97559726"/>
+      <w:bookmarkStart w:id="20" w:name="_Toc97559726"/>
       <w:r>
         <w:rPr>
           <w:color w:val="000000" w:themeColor="text1"/>
@@ -11061,7 +11240,7 @@
         </w:rPr>
         <w:t>5.2 System Merging Strategy</w:t>
       </w:r>
-      <w:bookmarkEnd w:id="17"/>
+      <w:bookmarkEnd w:id="20"/>
     </w:p>
     <w:p>
       <w:pPr>
@@ -11150,7 +11329,21 @@
         <w:rPr>
           <w:color w:val="000000" w:themeColor="text1"/>
         </w:rPr>
-        <w:t xml:space="preserve"> branches which will be merged later are already reviewed before, and if they want to merge features or completed acceptance criterias of the user story, the dev branch in each task must be completed first.</w:t>
+        <w:t xml:space="preserve"> branches which will be merged later are already reviewed before, and if they want to merge features or completed acceptance </w:t>
+      </w:r>
+      <w:proofErr w:type="spellStart"/>
+      <w:r>
+        <w:rPr>
+          <w:color w:val="000000" w:themeColor="text1"/>
+        </w:rPr>
+        <w:t>criterias</w:t>
+      </w:r>
+      <w:proofErr w:type="spellEnd"/>
+      <w:r>
+        <w:rPr>
+          <w:color w:val="000000" w:themeColor="text1"/>
+        </w:rPr>
+        <w:t xml:space="preserve"> of the user story, the dev branch in each task must be completed first.</w:t>
       </w:r>
     </w:p>
     <w:p>
@@ -11200,7 +11393,7 @@
           <w:szCs w:val="24"/>
         </w:rPr>
       </w:pPr>
-      <w:bookmarkStart w:id="18" w:name="_Toc97559727"/>
+      <w:bookmarkStart w:id="21" w:name="_Toc97559727"/>
       <w:r>
         <w:rPr>
           <w:color w:val="000000" w:themeColor="text1"/>
@@ -11209,7 +11402,7 @@
         </w:rPr>
         <w:t>5.3 Testing Strategies</w:t>
       </w:r>
-      <w:bookmarkEnd w:id="18"/>
+      <w:bookmarkEnd w:id="21"/>
     </w:p>
     <w:p>
       <w:pPr>
@@ -11409,11 +11602,11 @@
         <w:spacing w:before="181"/>
         <w:ind w:left="110" w:firstLine="0"/>
       </w:pPr>
-      <w:bookmarkStart w:id="19" w:name="_Toc97559728"/>
+      <w:bookmarkStart w:id="22" w:name="_Toc97559728"/>
       <w:r>
         <w:t>Reference</w:t>
       </w:r>
-      <w:bookmarkEnd w:id="19"/>
+      <w:bookmarkEnd w:id="22"/>
     </w:p>
     <w:p>
       <w:pPr>
@@ -11424,8 +11617,8 @@
         </w:numPr>
         <w:spacing w:before="181"/>
       </w:pPr>
-      <w:bookmarkStart w:id="20" w:name="_Toc97555449"/>
-      <w:bookmarkStart w:id="21" w:name="_Toc97559729"/>
+      <w:bookmarkStart w:id="23" w:name="_Toc97555449"/>
+      <w:bookmarkStart w:id="24" w:name="_Toc97559729"/>
       <w:r>
         <w:rPr>
           <w:b w:val="0"/>
@@ -11435,8 +11628,8 @@
         </w:rPr>
         <w:t>Airios Webpage</w:t>
       </w:r>
-      <w:bookmarkEnd w:id="20"/>
-      <w:bookmarkEnd w:id="21"/>
+      <w:bookmarkEnd w:id="23"/>
+      <w:bookmarkEnd w:id="24"/>
     </w:p>
     <w:p>
       <w:pPr>
@@ -11445,8 +11638,8 @@
         <w:ind w:left="2144"/>
       </w:pPr>
       <w:hyperlink r:id="rId17" w:history="1">
-        <w:bookmarkStart w:id="22" w:name="_Toc97555450"/>
-        <w:bookmarkStart w:id="23" w:name="_Toc97559730"/>
+        <w:bookmarkStart w:id="25" w:name="_Toc97555450"/>
+        <w:bookmarkStart w:id="26" w:name="_Toc97559730"/>
         <w:r>
           <w:rPr>
             <w:rStyle w:val="Hyperlink"/>
@@ -11457,8 +11650,8 @@
           </w:rPr>
           <w:t>https://www.airios.eu/</w:t>
         </w:r>
-        <w:bookmarkEnd w:id="22"/>
-        <w:bookmarkEnd w:id="23"/>
+        <w:bookmarkEnd w:id="25"/>
+        <w:bookmarkEnd w:id="26"/>
       </w:hyperlink>
     </w:p>
     <w:p>

</xml_diff>